<commit_message>
updated erd and tables
</commit_message>
<xml_diff>
--- a/web_group1.docx
+++ b/web_group1.docx
@@ -7,12 +7,18 @@
         <w:bidi/>
         <w:jc w:val="left"/>
         <w:rPr>
+          <w:b/>
+          <w:bCs/>
+          <w:u w:val="single"/>
           <w:rtl/>
         </w:rPr>
       </w:pPr>
       <w:r>
         <w:rPr>
           <w:rFonts w:hint="cs"/>
+          <w:b/>
+          <w:bCs/>
+          <w:u w:val="single"/>
           <w:rtl/>
         </w:rPr>
         <w:t>הסבר כללי:</w:t>
@@ -29,7 +35,6 @@
         </w:rPr>
         <w:t>האתר "</w:t>
       </w:r>
-      <w:proofErr w:type="spellStart"/>
       <w:r>
         <w:rPr>
           <w:rFonts w:hint="cs"/>
@@ -38,7 +43,6 @@
         </w:rPr>
         <w:t>חבומרקט</w:t>
       </w:r>
-      <w:proofErr w:type="spellEnd"/>
       <w:r>
         <w:rPr>
           <w:rtl/>
@@ -744,7 +748,34 @@
         <w:rPr>
           <w:rtl/>
         </w:rPr>
-        <w:t>כתובת מייל, שם פרטי, כתובת מגורים וסופר מועדף</w:t>
+        <w:t xml:space="preserve">כתובת מייל, </w:t>
+      </w:r>
+      <w:r>
+        <w:rPr>
+          <w:rFonts w:hint="cs"/>
+          <w:rtl/>
+          <w:lang w:val="en-US"/>
+        </w:rPr>
+        <w:t xml:space="preserve">סיסמא, </w:t>
+      </w:r>
+      <w:r>
+        <w:rPr>
+          <w:rtl/>
+        </w:rPr>
+        <w:t>שם פרטי,</w:t>
+      </w:r>
+      <w:r>
+        <w:rPr>
+          <w:rFonts w:hint="cs"/>
+          <w:rtl/>
+        </w:rPr>
+        <w:t xml:space="preserve"> מספר טלפון,</w:t>
+      </w:r>
+      <w:r>
+        <w:rPr>
+          <w:rtl/>
+        </w:rPr>
+        <w:t xml:space="preserve"> כתובת מגורים וסופר מועדף</w:t>
       </w:r>
       <w:r>
         <w:t>.</w:t>
@@ -886,19 +917,11 @@
       <w:r>
         <w:br/>
       </w:r>
-      <w:proofErr w:type="spellStart"/>
-      <w:r>
-        <w:rPr>
-          <w:rtl/>
-        </w:rPr>
-        <w:t>הנתונים</w:t>
-      </w:r>
-      <w:proofErr w:type="spellEnd"/>
-      <w:r>
-        <w:rPr>
-          <w:rtl/>
-        </w:rPr>
-        <w:t xml:space="preserve"> ינוהלו במודל טבלאי</w:t>
+      <w:r>
+        <w:rPr>
+          <w:rtl/>
+        </w:rPr>
+        <w:t>הנתונים ינוהלו במודל טבלאי</w:t>
       </w:r>
       <w:r>
         <w:t xml:space="preserve"> (SQL), </w:t>
@@ -919,14 +942,9 @@
         <w:bidi/>
         <w:jc w:val="right"/>
         <w:rPr>
-          <w:rStyle w:val="Strong"/>
-          <w:rFonts w:ascii="Segoe UI Semilight" w:hAnsi="Segoe UI Semilight" w:cs="Segoe UI Semilight"/>
-          <w:b w:val="0"/>
-          <w:bCs w:val="0"/>
-          <w:sz w:val="22"/>
-          <w:szCs w:val="22"/>
-          <w:rtl/>
-          <w:lang w:val="en-US"/>
+          <w:rFonts w:ascii="Segoe UI Semilight" w:hAnsi="Segoe UI Semilight" w:cs="Segoe UI Semilight"/>
+          <w:sz w:val="22"/>
+          <w:szCs w:val="22"/>
         </w:rPr>
       </w:pPr>
       <w:r>
@@ -1307,6 +1325,18 @@
       <w:pPr>
         <w:pStyle w:val="NormalWeb"/>
         <w:bidi/>
+        <w:jc w:val="right"/>
+        <w:rPr>
+          <w:rStyle w:val="Strong"/>
+          <w:rFonts w:eastAsiaTheme="majorEastAsia"/>
+          <w:rtl/>
+        </w:rPr>
+      </w:pPr>
+    </w:p>
+    <w:p>
+      <w:pPr>
+        <w:pStyle w:val="NormalWeb"/>
+        <w:bidi/>
         <w:rPr>
           <w:rFonts w:ascii="Segoe UI Semilight" w:hAnsi="Segoe UI Semilight" w:cs="Segoe UI Semilight"/>
           <w:sz w:val="22"/>
@@ -1748,7 +1778,6 @@
           <w:lang w:val="en-US"/>
         </w:rPr>
       </w:pPr>
-      <w:proofErr w:type="spellStart"/>
       <w:r>
         <w:rPr>
           <w:rFonts w:hint="cs"/>
@@ -1757,9 +1786,17 @@
           <w:u w:val="single"/>
           <w:rtl/>
         </w:rPr>
-        <w:t>ספסיפיקציות</w:t>
-      </w:r>
-      <w:proofErr w:type="spellEnd"/>
+        <w:t xml:space="preserve">ספסיפיקציות </w:t>
+      </w:r>
+      <w:r>
+        <w:rPr>
+          <w:b/>
+          <w:bCs/>
+          <w:u w:val="single"/>
+          <w:lang w:val="en-US"/>
+        </w:rPr>
+        <w:t>UI</w:t>
+      </w:r>
       <w:r>
         <w:rPr>
           <w:rFonts w:hint="cs"/>
@@ -1767,25 +1804,6 @@
           <w:bCs/>
           <w:u w:val="single"/>
           <w:rtl/>
-        </w:rPr>
-        <w:t xml:space="preserve"> </w:t>
-      </w:r>
-      <w:r>
-        <w:rPr>
-          <w:b/>
-          <w:bCs/>
-          <w:u w:val="single"/>
-          <w:lang w:val="en-US"/>
-        </w:rPr>
-        <w:t>UI</w:t>
-      </w:r>
-      <w:r>
-        <w:rPr>
-          <w:rFonts w:hint="cs"/>
-          <w:b/>
-          <w:bCs/>
-          <w:u w:val="single"/>
-          <w:rtl/>
           <w:lang w:val="en-US"/>
         </w:rPr>
         <w:t>:</w:t>
@@ -2032,6 +2050,7 @@
           <w:rtl/>
           <w:lang w:val="he-IL"/>
         </w:rPr>
+        <w:lastRenderedPageBreak/>
         <mc:AlternateContent>
           <mc:Choice Requires="wps">
             <w:drawing>
@@ -2146,7 +2165,6 @@
           <w:rtl/>
           <w:lang w:val="he-IL"/>
         </w:rPr>
-        <w:lastRenderedPageBreak/>
         <mc:AlternateContent>
           <mc:Choice Requires="wps">
             <w:drawing>
@@ -2481,7 +2499,6 @@
         <w:bidi/>
         <w:jc w:val="left"/>
         <w:rPr>
-          <w:rFonts w:hint="cs"/>
           <w:u w:val="single"/>
           <w:rtl/>
           <w:lang w:val="en-US"/>
@@ -2930,7 +2947,6 @@
           <w:rtl/>
           <w:lang w:val="en-US"/>
         </w:rPr>
-        <w:lastRenderedPageBreak/>
         <w:t>מסך התחברות לחשבון.</w:t>
       </w:r>
       <w:r>
@@ -3281,14 +3297,14 @@
       </w:pPr>
       <w:r>
         <w:rPr>
-          <w:rtl/>
+          <w:noProof/>
           <w:lang w:val="en-US"/>
         </w:rPr>
         <w:drawing>
-          <wp:inline distT="0" distB="0" distL="0" distR="0" wp14:anchorId="3A4D7C8B" wp14:editId="73A321A8">
-            <wp:extent cx="5731510" cy="5166995"/>
-            <wp:effectExtent l="0" t="0" r="2540" b="0"/>
-            <wp:docPr id="1463030390" name="Picture 1"/>
+          <wp:inline distT="0" distB="0" distL="0" distR="0" wp14:anchorId="7A79F46A" wp14:editId="02D69933">
+            <wp:extent cx="5725160" cy="8102600"/>
+            <wp:effectExtent l="0" t="0" r="8890" b="0"/>
+            <wp:docPr id="734165517" name="Picture 5"/>
             <wp:cNvGraphicFramePr>
               <a:graphicFrameLocks xmlns:a="http://schemas.openxmlformats.org/drawingml/2006/main" noChangeAspect="1"/>
             </wp:cNvGraphicFramePr>
@@ -3296,23 +3312,36 @@
               <a:graphicData uri="http://schemas.openxmlformats.org/drawingml/2006/picture">
                 <pic:pic xmlns:pic="http://schemas.openxmlformats.org/drawingml/2006/picture">
                   <pic:nvPicPr>
-                    <pic:cNvPr id="1463030390" name=""/>
-                    <pic:cNvPicPr/>
+                    <pic:cNvPr id="0" name="Picture 1"/>
+                    <pic:cNvPicPr>
+                      <a:picLocks noChangeAspect="1" noChangeArrowheads="1"/>
+                    </pic:cNvPicPr>
                   </pic:nvPicPr>
                   <pic:blipFill>
-                    <a:blip r:embed="rId9"/>
+                    <a:blip r:embed="rId9">
+                      <a:extLst>
+                        <a:ext uri="{28A0092B-C50C-407E-A947-70E740481C1C}">
+                          <a14:useLocalDpi xmlns:a14="http://schemas.microsoft.com/office/drawing/2010/main" val="0"/>
+                        </a:ext>
+                      </a:extLst>
+                    </a:blip>
+                    <a:srcRect/>
                     <a:stretch>
                       <a:fillRect/>
                     </a:stretch>
                   </pic:blipFill>
-                  <pic:spPr>
+                  <pic:spPr bwMode="auto">
                     <a:xfrm>
                       <a:off x="0" y="0"/>
-                      <a:ext cx="5731510" cy="5166995"/>
+                      <a:ext cx="5725160" cy="8102600"/>
                     </a:xfrm>
                     <a:prstGeom prst="rect">
                       <a:avLst/>
                     </a:prstGeom>
+                    <a:noFill/>
+                    <a:ln>
+                      <a:noFill/>
+                    </a:ln>
                   </pic:spPr>
                 </pic:pic>
               </a:graphicData>

</xml_diff>